<commit_message>
Added screen shots of experimental runs.
Added screen shots of experimental run.
</commit_message>
<xml_diff>
--- a/LAB1REPORT-AngelVillalpando.docx
+++ b/LAB1REPORT-AngelVillalpando.docx
@@ -93,7 +93,123 @@
       <w:r>
         <w:t xml:space="preserve">It was successful, which then allowed me to begin the analysis with the libraries given by Dr. Aguirre. </w:t>
       </w:r>
-    </w:p>
+      <w:r>
+        <w:t xml:space="preserve">Below are screen shots showing that the program read correctly. </w:t>
+      </w:r>
+    </w:p>
+    <w:p/>
+    <w:p>
+      <w:r>
+        <w:rPr>
+          <w:noProof/>
+        </w:rPr>
+        <w:drawing>
+          <wp:inline distT="0" distB="0" distL="0" distR="0" wp14:anchorId="035A301A" wp14:editId="647B3806">
+            <wp:extent cx="5943600" cy="2420620"/>
+            <wp:effectExtent l="0" t="0" r="0" b="5080"/>
+            <wp:docPr id="1" name="Picture 1"/>
+            <wp:cNvGraphicFramePr>
+              <a:graphicFrameLocks xmlns:a="http://schemas.openxmlformats.org/drawingml/2006/main" noChangeAspect="1"/>
+            </wp:cNvGraphicFramePr>
+            <a:graphic xmlns:a="http://schemas.openxmlformats.org/drawingml/2006/main">
+              <a:graphicData uri="http://schemas.openxmlformats.org/drawingml/2006/picture">
+                <pic:pic xmlns:pic="http://schemas.openxmlformats.org/drawingml/2006/picture">
+                  <pic:nvPicPr>
+                    <pic:cNvPr id="1" name="Screen Shot 2018-09-17 at 9.57.37 PM.png"/>
+                    <pic:cNvPicPr/>
+                  </pic:nvPicPr>
+                  <pic:blipFill>
+                    <a:blip r:embed="rId7">
+                      <a:extLst>
+                        <a:ext uri="{28A0092B-C50C-407E-A947-70E740481C1C}">
+                          <a14:useLocalDpi xmlns:a14="http://schemas.microsoft.com/office/drawing/2010/main" val="0"/>
+                        </a:ext>
+                      </a:extLst>
+                    </a:blip>
+                    <a:stretch>
+                      <a:fillRect/>
+                    </a:stretch>
+                  </pic:blipFill>
+                  <pic:spPr>
+                    <a:xfrm>
+                      <a:off x="0" y="0"/>
+                      <a:ext cx="5943600" cy="2420620"/>
+                    </a:xfrm>
+                    <a:prstGeom prst="rect">
+                      <a:avLst/>
+                    </a:prstGeom>
+                  </pic:spPr>
+                </pic:pic>
+              </a:graphicData>
+            </a:graphic>
+          </wp:inline>
+        </w:drawing>
+      </w:r>
+    </w:p>
+    <w:p>
+      <w:r>
+        <w:t>Image of program after “reading” URL.</w:t>
+      </w:r>
+    </w:p>
+    <w:p>
+      <w:r>
+        <w:rPr>
+          <w:noProof/>
+        </w:rPr>
+        <w:lastRenderedPageBreak/>
+        <w:drawing>
+          <wp:inline distT="0" distB="0" distL="0" distR="0" wp14:anchorId="1EF93FFE" wp14:editId="181D29E8">
+            <wp:extent cx="5943600" cy="4185285"/>
+            <wp:effectExtent l="0" t="0" r="0" b="5715"/>
+            <wp:docPr id="2" name="Picture 2"/>
+            <wp:cNvGraphicFramePr>
+              <a:graphicFrameLocks xmlns:a="http://schemas.openxmlformats.org/drawingml/2006/main" noChangeAspect="1"/>
+            </wp:cNvGraphicFramePr>
+            <a:graphic xmlns:a="http://schemas.openxmlformats.org/drawingml/2006/main">
+              <a:graphicData uri="http://schemas.openxmlformats.org/drawingml/2006/picture">
+                <pic:pic xmlns:pic="http://schemas.openxmlformats.org/drawingml/2006/picture">
+                  <pic:nvPicPr>
+                    <pic:cNvPr id="2" name="Screen Shot 2018-09-17 at 9.58.39 PM.png"/>
+                    <pic:cNvPicPr/>
+                  </pic:nvPicPr>
+                  <pic:blipFill>
+                    <a:blip r:embed="rId8">
+                      <a:extLst>
+                        <a:ext uri="{28A0092B-C50C-407E-A947-70E740481C1C}">
+                          <a14:useLocalDpi xmlns:a14="http://schemas.microsoft.com/office/drawing/2010/main" val="0"/>
+                        </a:ext>
+                      </a:extLst>
+                    </a:blip>
+                    <a:stretch>
+                      <a:fillRect/>
+                    </a:stretch>
+                  </pic:blipFill>
+                  <pic:spPr>
+                    <a:xfrm>
+                      <a:off x="0" y="0"/>
+                      <a:ext cx="5943600" cy="4185285"/>
+                    </a:xfrm>
+                    <a:prstGeom prst="rect">
+                      <a:avLst/>
+                    </a:prstGeom>
+                  </pic:spPr>
+                </pic:pic>
+              </a:graphicData>
+            </a:graphic>
+          </wp:inline>
+        </w:drawing>
+      </w:r>
+    </w:p>
+    <w:p>
+      <w:bookmarkStart w:id="0" w:name="_GoBack"/>
+      <w:bookmarkEnd w:id="0"/>
+    </w:p>
+    <w:p>
+      <w:r>
+        <w:t xml:space="preserve">Image of actual comments. </w:t>
+      </w:r>
+    </w:p>
+    <w:p/>
     <w:p>
       <w:r>
         <w:tab/>
@@ -220,6 +336,7 @@
         <w:ind w:firstLine="720"/>
       </w:pPr>
       <w:r>
+        <w:lastRenderedPageBreak/>
         <w:t>S</w:t>
       </w:r>
       <w:r>
@@ -232,11 +349,7 @@
         <w:t xml:space="preserve">omments” in main (see line </w:t>
       </w:r>
       <w:r>
-        <w:t xml:space="preserve">#38 in Main.py). Since the comments were already sorted from oldest to newest, it was easy to provide the oldest comment in each list by simply holding a counter and updating the counter with every request to see the oldest comment. This prevents duplicates and allows the oldest, second oldest, third </w:t>
-      </w:r>
-      <w:r>
-        <w:lastRenderedPageBreak/>
-        <w:t xml:space="preserve">oldest, etc. to be printed in any requested list. Perhaps this was not the way that these methods were intended to be </w:t>
+        <w:t xml:space="preserve">#38 in Main.py). Since the comments were already sorted from oldest to newest, it was easy to provide the oldest comment in each list by simply holding a counter and updating the counter with every request to see the oldest comment. This prevents duplicates and allows the oldest, second oldest, third oldest, etc. to be printed in any requested list. Perhaps this was not the way that these methods were intended to be </w:t>
       </w:r>
       <w:r>
         <w:t>implemented</w:t>
@@ -389,7 +502,7 @@
       </w:r>
     </w:p>
     <w:p>
-      <w:hyperlink r:id="rId7" w:history="1">
+      <w:hyperlink r:id="rId9" w:history="1">
         <w:r>
           <w:rPr>
             <w:rStyle w:val="Hyperlink"/>
@@ -601,7 +714,6 @@
         <w:rPr>
           <w:b/>
         </w:rPr>
-        <w:lastRenderedPageBreak/>
         <w:t>Conclusion</w:t>
       </w:r>
     </w:p>
@@ -610,8 +722,6 @@
         <w:tab/>
         <w:t xml:space="preserve">This was definitely a very rewarding and beneficial lab for me, as it allowed me to learn a lot more about Python and also about recursion. I was under the erroneous impression that recursion implied absolutely no iterative functions (for-loops, or any loops), however, my method exhibited the best of both worlds. Python is proving to be very efficient and to the point, which is actually something new to me having only really worked with JAVA. I look forward to learning this program in more detail as I progress in my computer science career and exploration. </w:t>
       </w:r>
-      <w:bookmarkStart w:id="0" w:name="_GoBack"/>
-      <w:bookmarkEnd w:id="0"/>
     </w:p>
     <w:p>
       <w:pPr>
@@ -967,6 +1077,7 @@
     </w:p>
     <w:p>
       <w:r>
+        <w:lastRenderedPageBreak/>
         <w:t>“I certify that this project is entirely my own work. I wrote, debugged, and tested the code being presented, performed the experiments, and wrote the report. I also certify that I did not share my code or report or provided inappropriate assistance to any students in the class.”</w:t>
       </w:r>
     </w:p>
@@ -990,7 +1101,7 @@
       </w:r>
     </w:p>
     <w:sectPr>
-      <w:headerReference w:type="default" r:id="rId8"/>
+      <w:headerReference w:type="default" r:id="rId10"/>
       <w:pgSz w:w="12240" w:h="15840"/>
       <w:pgMar w:top="1440" w:right="1440" w:bottom="1440" w:left="1440" w:header="720" w:footer="720" w:gutter="0"/>
       <w:cols w:space="720"/>

</xml_diff>